<commit_message>
fixed the lives text, added a game over screen and a start screen and rotated the skull
</commit_message>
<xml_diff>
--- a/Opdracht 1 /Logboek Game Development.docx
+++ b/Opdracht 1 /Logboek Game Development.docx
@@ -107,7 +107,329 @@
         <w:rPr>
           <w:lang w:val="nl-NL"/>
         </w:rPr>
-        <w:t>Project gecreëerd in unity.</w:t>
+        <w:t xml:space="preserve">Project gecreëerd in </w:t>
+      </w:r>
+      <w:proofErr w:type="spellStart"/>
+      <w:r>
+        <w:rPr>
+          <w:lang w:val="nl-NL"/>
+        </w:rPr>
+        <w:t>U</w:t>
+      </w:r>
+      <w:r>
+        <w:rPr>
+          <w:lang w:val="nl-NL"/>
+        </w:rPr>
+        <w:t>nity</w:t>
+      </w:r>
+      <w:proofErr w:type="spellEnd"/>
+      <w:r>
+        <w:rPr>
+          <w:lang w:val="nl-NL"/>
+        </w:rPr>
+        <w:t>.</w:t>
+      </w:r>
+    </w:p>
+    <w:p>
+      <w:pPr>
+        <w:rPr>
+          <w:lang w:val="nl-NL"/>
+        </w:rPr>
+      </w:pPr>
+    </w:p>
+    <w:p>
+      <w:pPr>
+        <w:rPr>
+          <w:b/>
+          <w:bCs/>
+          <w:sz w:val="28"/>
+          <w:szCs w:val="28"/>
+          <w:lang w:val="nl-NL"/>
+        </w:rPr>
+      </w:pPr>
+      <w:r>
+        <w:rPr>
+          <w:b/>
+          <w:bCs/>
+          <w:sz w:val="28"/>
+          <w:szCs w:val="28"/>
+          <w:lang w:val="nl-NL"/>
+        </w:rPr>
+        <w:t>Dag 2 – 03/04/2025</w:t>
+      </w:r>
+    </w:p>
+    <w:p>
+      <w:pPr>
+        <w:pStyle w:val="ListeParagraf"/>
+        <w:numPr>
+          <w:ilvl w:val="0"/>
+          <w:numId w:val="1"/>
+        </w:numPr>
+        <w:rPr>
+          <w:lang w:val="nl-NL"/>
+        </w:rPr>
+      </w:pPr>
+      <w:r>
+        <w:rPr>
+          <w:lang w:val="nl-NL"/>
+        </w:rPr>
+        <w:t>Begonnen met game coderen.</w:t>
+      </w:r>
+    </w:p>
+    <w:p>
+      <w:pPr>
+        <w:pStyle w:val="ListeParagraf"/>
+        <w:numPr>
+          <w:ilvl w:val="0"/>
+          <w:numId w:val="1"/>
+        </w:numPr>
+        <w:rPr>
+          <w:lang w:val="nl-NL"/>
+        </w:rPr>
+      </w:pPr>
+      <w:r>
+        <w:rPr>
+          <w:lang w:val="nl-NL"/>
+        </w:rPr>
+        <w:t>Game designdocument gecorrigeerd.</w:t>
+      </w:r>
+    </w:p>
+    <w:p>
+      <w:pPr>
+        <w:pStyle w:val="ListeParagraf"/>
+        <w:numPr>
+          <w:ilvl w:val="0"/>
+          <w:numId w:val="1"/>
+        </w:numPr>
+        <w:rPr>
+          <w:lang w:val="nl-NL"/>
+        </w:rPr>
+      </w:pPr>
+      <w:r>
+        <w:rPr>
+          <w:lang w:val="nl-NL"/>
+        </w:rPr>
+        <w:t>Ties gesproken en feedback gekregen over de game designdocument en ontwikkelomgeving document.</w:t>
+      </w:r>
+    </w:p>
+    <w:p>
+      <w:pPr>
+        <w:pStyle w:val="ListeParagraf"/>
+        <w:numPr>
+          <w:ilvl w:val="0"/>
+          <w:numId w:val="1"/>
+        </w:numPr>
+        <w:rPr>
+          <w:lang w:val="nl-NL"/>
+        </w:rPr>
+      </w:pPr>
+      <w:proofErr w:type="spellStart"/>
+      <w:r>
+        <w:rPr>
+          <w:lang w:val="nl-NL"/>
+        </w:rPr>
+        <w:t>Unity</w:t>
+      </w:r>
+      <w:proofErr w:type="spellEnd"/>
+      <w:r>
+        <w:rPr>
+          <w:lang w:val="nl-NL"/>
+        </w:rPr>
+        <w:t xml:space="preserve"> project push probleem opgelost </w:t>
+      </w:r>
+    </w:p>
+    <w:p>
+      <w:pPr>
+        <w:pStyle w:val="ListeParagraf"/>
+        <w:numPr>
+          <w:ilvl w:val="0"/>
+          <w:numId w:val="1"/>
+        </w:numPr>
+        <w:rPr>
+          <w:lang w:val="nl-NL"/>
+        </w:rPr>
+      </w:pPr>
+      <w:r>
+        <w:rPr>
+          <w:lang w:val="nl-NL"/>
+        </w:rPr>
+        <w:t>Grootste deel van de game afgemaakt. Het is speelbaar en de speler kan score en leven zien op het scherm. Elke object voldoet aan zijn functie. Alleen nog details over.</w:t>
+      </w:r>
+    </w:p>
+    <w:p>
+      <w:pPr>
+        <w:pStyle w:val="ListeParagraf"/>
+        <w:numPr>
+          <w:ilvl w:val="0"/>
+          <w:numId w:val="1"/>
+        </w:numPr>
+        <w:rPr>
+          <w:lang w:val="nl-NL"/>
+        </w:rPr>
+      </w:pPr>
+      <w:r>
+        <w:rPr>
+          <w:lang w:val="nl-NL"/>
+        </w:rPr>
+        <w:t>Ik heb i.p.v. bom een scull gebruikt, maar de functie is hetzelfde.</w:t>
+      </w:r>
+    </w:p>
+    <w:p>
+      <w:pPr>
+        <w:rPr>
+          <w:lang w:val="nl-NL"/>
+        </w:rPr>
+      </w:pPr>
+    </w:p>
+    <w:p>
+      <w:pPr>
+        <w:rPr>
+          <w:b/>
+          <w:bCs/>
+          <w:sz w:val="28"/>
+          <w:szCs w:val="28"/>
+          <w:lang w:val="nl-NL"/>
+        </w:rPr>
+      </w:pPr>
+      <w:r>
+        <w:rPr>
+          <w:b/>
+          <w:bCs/>
+          <w:sz w:val="28"/>
+          <w:szCs w:val="28"/>
+          <w:lang w:val="nl-NL"/>
+        </w:rPr>
+        <w:t>Dag 3 – 07/04/2025</w:t>
+      </w:r>
+    </w:p>
+    <w:p>
+      <w:pPr>
+        <w:pStyle w:val="ListeParagraf"/>
+        <w:numPr>
+          <w:ilvl w:val="0"/>
+          <w:numId w:val="1"/>
+        </w:numPr>
+        <w:rPr>
+          <w:lang w:val="nl-NL"/>
+        </w:rPr>
+      </w:pPr>
+      <w:r>
+        <w:rPr>
+          <w:lang w:val="nl-NL"/>
+        </w:rPr>
+        <w:t>Tekst</w:t>
+      </w:r>
+      <w:r>
+        <w:rPr>
+          <w:lang w:val="nl-NL"/>
+        </w:rPr>
+        <w:t>verslag feedback (</w:t>
+      </w:r>
+      <w:r>
+        <w:rPr>
+          <w:i/>
+          <w:iCs/>
+          <w:lang w:val="nl-NL"/>
+        </w:rPr>
+        <w:t>Getest door Ties</w:t>
+      </w:r>
+      <w:r>
+        <w:rPr>
+          <w:i/>
+          <w:iCs/>
+          <w:lang w:val="nl-NL"/>
+        </w:rPr>
+        <w:t>)</w:t>
+      </w:r>
+    </w:p>
+    <w:p>
+      <w:pPr>
+        <w:pStyle w:val="ListeParagraf"/>
+        <w:numPr>
+          <w:ilvl w:val="1"/>
+          <w:numId w:val="1"/>
+        </w:numPr>
+        <w:rPr>
+          <w:lang w:val="nl-NL"/>
+        </w:rPr>
+      </w:pPr>
+      <w:r>
+        <w:rPr>
+          <w:lang w:val="nl-NL"/>
+        </w:rPr>
+        <w:t>Als de gebruiker op start knopje druk moet het vliegtuig voor een momentje blijven vliegen voordat de gebruiker hem zal controleren.</w:t>
+      </w:r>
+    </w:p>
+    <w:p>
+      <w:pPr>
+        <w:pStyle w:val="ListeParagraf"/>
+        <w:numPr>
+          <w:ilvl w:val="1"/>
+          <w:numId w:val="1"/>
+        </w:numPr>
+        <w:rPr>
+          <w:lang w:val="nl-NL"/>
+        </w:rPr>
+      </w:pPr>
+      <w:r>
+        <w:rPr>
+          <w:lang w:val="nl-NL"/>
+        </w:rPr>
+        <w:t>De scull moet omgedraaid zijn omdat de gebruiker nu niet duidelijk kan zien dat het een scull is.</w:t>
+      </w:r>
+    </w:p>
+    <w:p>
+      <w:pPr>
+        <w:pStyle w:val="ListeParagraf"/>
+        <w:numPr>
+          <w:ilvl w:val="1"/>
+          <w:numId w:val="1"/>
+        </w:numPr>
+        <w:rPr>
+          <w:lang w:val="nl-NL"/>
+        </w:rPr>
+      </w:pPr>
+      <w:r>
+        <w:rPr>
+          <w:lang w:val="nl-NL"/>
+        </w:rPr>
+        <w:t>Levens tekst gaat niet lager.</w:t>
+      </w:r>
+    </w:p>
+    <w:p>
+      <w:pPr>
+        <w:pStyle w:val="ListeParagraf"/>
+        <w:numPr>
+          <w:ilvl w:val="1"/>
+          <w:numId w:val="1"/>
+        </w:numPr>
+        <w:rPr>
+          <w:lang w:val="nl-NL"/>
+        </w:rPr>
+      </w:pPr>
+      <w:r>
+        <w:rPr>
+          <w:lang w:val="nl-NL"/>
+        </w:rPr>
+        <w:t>Een game over screen.</w:t>
+      </w:r>
+    </w:p>
+    <w:p>
+      <w:pPr>
+        <w:pStyle w:val="ListeParagraf"/>
+        <w:numPr>
+          <w:ilvl w:val="1"/>
+          <w:numId w:val="1"/>
+        </w:numPr>
+        <w:rPr>
+          <w:lang w:val="nl-NL"/>
+        </w:rPr>
+      </w:pPr>
+      <w:r>
+        <w:rPr>
+          <w:lang w:val="nl-NL"/>
+        </w:rPr>
+        <w:t>Er kan iets anders gebruikt worden i.p.v. steen voor de thema.</w:t>
       </w:r>
     </w:p>
     <w:sectPr>
@@ -137,7 +459,7 @@
         <w:rFonts w:ascii="Aptos" w:eastAsiaTheme="minorHAnsi" w:hAnsi="Aptos" w:cstheme="minorBidi" w:hint="default"/>
       </w:rPr>
     </w:lvl>
-    <w:lvl w:ilvl="1" w:tplc="041F0003" w:tentative="1">
+    <w:lvl w:ilvl="1" w:tplc="041F0003">
       <w:start w:val="1"/>
       <w:numFmt w:val="bullet"/>
       <w:lvlText w:val="o"/>

</xml_diff>

<commit_message>
logo and slogan added & started working on level 2
</commit_message>
<xml_diff>
--- a/Opdracht 1 /Logboek Game Development.docx
+++ b/Opdracht 1 /Logboek Game Development.docx
@@ -430,6 +430,102 @@
           <w:lang w:val="nl-NL"/>
         </w:rPr>
         <w:t>Er kan iets anders gebruikt worden i.p.v. steen voor de thema.</w:t>
+      </w:r>
+    </w:p>
+    <w:p>
+      <w:pPr>
+        <w:pStyle w:val="ListeParagraf"/>
+        <w:numPr>
+          <w:ilvl w:val="0"/>
+          <w:numId w:val="1"/>
+        </w:numPr>
+        <w:rPr>
+          <w:lang w:val="nl-NL"/>
+        </w:rPr>
+      </w:pPr>
+      <w:r>
+        <w:rPr>
+          <w:lang w:val="nl-NL"/>
+        </w:rPr>
+        <w:t>Oplossingen per feedback</w:t>
+      </w:r>
+    </w:p>
+    <w:p>
+      <w:pPr>
+        <w:pStyle w:val="ListeParagraf"/>
+        <w:numPr>
+          <w:ilvl w:val="1"/>
+          <w:numId w:val="1"/>
+        </w:numPr>
+        <w:rPr>
+          <w:lang w:val="nl-NL"/>
+        </w:rPr>
+      </w:pPr>
+      <w:r>
+        <w:rPr>
+          <w:lang w:val="nl-NL"/>
+        </w:rPr>
+        <w:t xml:space="preserve">Ik heb een functie toegevoegd dat de gebruiker op </w:t>
+      </w:r>
+      <w:proofErr w:type="spellStart"/>
+      <w:r>
+        <w:rPr>
+          <w:lang w:val="nl-NL"/>
+        </w:rPr>
+        <w:t>space</w:t>
+      </w:r>
+      <w:proofErr w:type="spellEnd"/>
+      <w:r>
+        <w:rPr>
+          <w:lang w:val="nl-NL"/>
+        </w:rPr>
+        <w:t xml:space="preserve"> moet drukken voordat de game echt start.</w:t>
+      </w:r>
+    </w:p>
+    <w:p>
+      <w:pPr>
+        <w:pStyle w:val="ListeParagraf"/>
+        <w:numPr>
+          <w:ilvl w:val="1"/>
+          <w:numId w:val="1"/>
+        </w:numPr>
+        <w:rPr>
+          <w:lang w:val="nl-NL"/>
+        </w:rPr>
+      </w:pPr>
+      <w:r>
+        <w:rPr>
+          <w:lang w:val="nl-NL"/>
+        </w:rPr>
+        <w:t xml:space="preserve">Er is een game over screen. In de game over screen staan er verschillende teksten voor elke mogelijke dood + </w:t>
+      </w:r>
+      <w:proofErr w:type="spellStart"/>
+      <w:r>
+        <w:rPr>
+          <w:lang w:val="nl-NL"/>
+        </w:rPr>
+        <w:t>press</w:t>
+      </w:r>
+      <w:proofErr w:type="spellEnd"/>
+      <w:r>
+        <w:rPr>
+          <w:lang w:val="nl-NL"/>
+        </w:rPr>
+        <w:t xml:space="preserve"> SPACE t orestart. Als de gebruiker op </w:t>
+      </w:r>
+      <w:proofErr w:type="spellStart"/>
+      <w:r>
+        <w:rPr>
+          <w:lang w:val="nl-NL"/>
+        </w:rPr>
+        <w:t>space</w:t>
+      </w:r>
+      <w:proofErr w:type="spellEnd"/>
+      <w:r>
+        <w:rPr>
+          <w:lang w:val="nl-NL"/>
+        </w:rPr>
+        <w:t xml:space="preserve"> drukt wordt de scene weer opnieuw geladen.</w:t>
       </w:r>
     </w:p>
     <w:sectPr>

</xml_diff>

<commit_message>
logboek geschreven voor dag 3
</commit_message>
<xml_diff>
--- a/Opdracht 1 /Logboek Game Development.docx
+++ b/Opdracht 1 /Logboek Game Development.docx
@@ -317,7 +317,7 @@
         <w:rPr>
           <w:lang w:val="nl-NL"/>
         </w:rPr>
-        <w:t>Tekst</w:t>
+        <w:t>Test</w:t>
       </w:r>
       <w:r>
         <w:rPr>
@@ -429,8 +429,27 @@
         <w:rPr>
           <w:lang w:val="nl-NL"/>
         </w:rPr>
-        <w:t>Er kan iets anders gebruikt worden i.p.v. steen voor de thema.</w:t>
-      </w:r>
+        <w:t>Er kan iets anders gebruikt worden i.p.v. steen voor de thema</w:t>
+      </w:r>
+      <w:r>
+        <w:rPr>
+          <w:lang w:val="nl-NL"/>
+        </w:rPr>
+        <w:t xml:space="preserve"> (optioneel)</w:t>
+      </w:r>
+      <w:r>
+        <w:rPr>
+          <w:lang w:val="nl-NL"/>
+        </w:rPr>
+        <w:t>.</w:t>
+      </w:r>
+    </w:p>
+    <w:p>
+      <w:pPr>
+        <w:rPr>
+          <w:lang w:val="nl-NL"/>
+        </w:rPr>
+      </w:pPr>
     </w:p>
     <w:p>
       <w:pPr>
@@ -447,7 +466,25 @@
         <w:rPr>
           <w:lang w:val="nl-NL"/>
         </w:rPr>
-        <w:t>Oplossingen per feedback</w:t>
+        <w:t>Wat heb ik gedaan na</w:t>
+      </w:r>
+      <w:r>
+        <w:rPr>
+          <w:lang w:val="nl-NL"/>
+        </w:rPr>
+        <w:t xml:space="preserve"> </w:t>
+      </w:r>
+      <w:r>
+        <w:rPr>
+          <w:lang w:val="nl-NL"/>
+        </w:rPr>
+        <w:t xml:space="preserve">de </w:t>
+      </w:r>
+      <w:r>
+        <w:rPr>
+          <w:lang w:val="nl-NL"/>
+        </w:rPr>
+        <w:t>feedback</w:t>
       </w:r>
     </w:p>
     <w:p>
@@ -511,13 +548,33 @@
         <w:rPr>
           <w:lang w:val="nl-NL"/>
         </w:rPr>
-        <w:t xml:space="preserve"> SPACE t orestart. Als de gebruiker op </w:t>
+        <w:t xml:space="preserve"> SPACE </w:t>
       </w:r>
       <w:proofErr w:type="spellStart"/>
       <w:r>
         <w:rPr>
           <w:lang w:val="nl-NL"/>
         </w:rPr>
+        <w:t>to</w:t>
+      </w:r>
+      <w:proofErr w:type="spellEnd"/>
+      <w:r>
+        <w:rPr>
+          <w:lang w:val="nl-NL"/>
+        </w:rPr>
+        <w:t xml:space="preserve"> </w:t>
+      </w:r>
+      <w:r>
+        <w:rPr>
+          <w:lang w:val="nl-NL"/>
+        </w:rPr>
+        <w:t xml:space="preserve">restart. Als de gebruiker op </w:t>
+      </w:r>
+      <w:proofErr w:type="spellStart"/>
+      <w:r>
+        <w:rPr>
+          <w:lang w:val="nl-NL"/>
+        </w:rPr>
         <w:t>space</w:t>
       </w:r>
       <w:proofErr w:type="spellEnd"/>
@@ -526,6 +583,204 @@
           <w:lang w:val="nl-NL"/>
         </w:rPr>
         <w:t xml:space="preserve"> drukt wordt de scene weer opnieuw geladen.</w:t>
+      </w:r>
+    </w:p>
+    <w:p>
+      <w:pPr>
+        <w:pStyle w:val="ListeParagraf"/>
+        <w:numPr>
+          <w:ilvl w:val="1"/>
+          <w:numId w:val="1"/>
+        </w:numPr>
+        <w:rPr>
+          <w:lang w:val="nl-NL"/>
+        </w:rPr>
+      </w:pPr>
+      <w:r>
+        <w:rPr>
+          <w:lang w:val="nl-NL"/>
+        </w:rPr>
+        <w:t xml:space="preserve">Scull </w:t>
+      </w:r>
+      <w:proofErr w:type="spellStart"/>
+      <w:r>
+        <w:rPr>
+          <w:lang w:val="nl-NL"/>
+        </w:rPr>
+        <w:t>rotated</w:t>
+      </w:r>
+      <w:proofErr w:type="spellEnd"/>
+      <w:r>
+        <w:rPr>
+          <w:lang w:val="nl-NL"/>
+        </w:rPr>
+        <w:t xml:space="preserve"> richting speler</w:t>
+      </w:r>
+    </w:p>
+    <w:p>
+      <w:pPr>
+        <w:pStyle w:val="ListeParagraf"/>
+        <w:numPr>
+          <w:ilvl w:val="1"/>
+          <w:numId w:val="1"/>
+        </w:numPr>
+        <w:rPr>
+          <w:lang w:val="nl-NL"/>
+        </w:rPr>
+      </w:pPr>
+      <w:r>
+        <w:rPr>
+          <w:lang w:val="nl-NL"/>
+        </w:rPr>
+        <w:t>Levens worden bijgehouden</w:t>
+      </w:r>
+    </w:p>
+    <w:p>
+      <w:pPr>
+        <w:pStyle w:val="ListeParagraf"/>
+        <w:numPr>
+          <w:ilvl w:val="1"/>
+          <w:numId w:val="1"/>
+        </w:numPr>
+        <w:rPr>
+          <w:lang w:val="nl-NL"/>
+        </w:rPr>
+      </w:pPr>
+      <w:r>
+        <w:rPr>
+          <w:lang w:val="nl-NL"/>
+        </w:rPr>
+        <w:t>Achtergrondmuziek toegevoegd</w:t>
+      </w:r>
+    </w:p>
+    <w:p>
+      <w:pPr>
+        <w:pStyle w:val="ListeParagraf"/>
+        <w:numPr>
+          <w:ilvl w:val="1"/>
+          <w:numId w:val="1"/>
+        </w:numPr>
+        <w:rPr>
+          <w:lang w:val="nl-NL"/>
+        </w:rPr>
+      </w:pPr>
+      <w:r>
+        <w:rPr>
+          <w:lang w:val="nl-NL"/>
+        </w:rPr>
+        <w:t xml:space="preserve">Logo, Naam en Slogan toegevoegd van Best </w:t>
+      </w:r>
+      <w:proofErr w:type="spellStart"/>
+      <w:r>
+        <w:rPr>
+          <w:lang w:val="nl-NL"/>
+        </w:rPr>
+        <w:t>Education</w:t>
+      </w:r>
+      <w:proofErr w:type="spellEnd"/>
+      <w:r>
+        <w:rPr>
+          <w:lang w:val="nl-NL"/>
+        </w:rPr>
+        <w:t>.</w:t>
+      </w:r>
+    </w:p>
+    <w:p>
+      <w:pPr>
+        <w:pStyle w:val="ListeParagraf"/>
+        <w:numPr>
+          <w:ilvl w:val="1"/>
+          <w:numId w:val="1"/>
+        </w:numPr>
+        <w:rPr>
+          <w:lang w:val="nl-NL"/>
+        </w:rPr>
+      </w:pPr>
+      <w:r>
+        <w:rPr>
+          <w:lang w:val="nl-NL"/>
+        </w:rPr>
+        <w:t>Als de speler 25 gouden heeft, is het spel over en heeft de speler gewonnen.</w:t>
+      </w:r>
+    </w:p>
+    <w:p>
+      <w:pPr>
+        <w:pStyle w:val="ListeParagraf"/>
+        <w:numPr>
+          <w:ilvl w:val="1"/>
+          <w:numId w:val="1"/>
+        </w:numPr>
+        <w:rPr>
+          <w:lang w:val="nl-NL"/>
+        </w:rPr>
+      </w:pPr>
+      <w:r>
+        <w:rPr>
+          <w:lang w:val="nl-NL"/>
+        </w:rPr>
+        <w:t>Het spel wordt steeds moeilijker, objecten komen steeds sneller.</w:t>
+      </w:r>
+    </w:p>
+    <w:p>
+      <w:pPr>
+        <w:rPr>
+          <w:lang w:val="nl-NL"/>
+        </w:rPr>
+      </w:pPr>
+    </w:p>
+    <w:p>
+      <w:pPr>
+        <w:pStyle w:val="ListeParagraf"/>
+        <w:numPr>
+          <w:ilvl w:val="0"/>
+          <w:numId w:val="1"/>
+        </w:numPr>
+        <w:rPr>
+          <w:lang w:val="nl-NL"/>
+        </w:rPr>
+      </w:pPr>
+      <w:r>
+        <w:rPr>
+          <w:lang w:val="nl-NL"/>
+        </w:rPr>
+        <w:t>Testverslag 2</w:t>
+      </w:r>
+      <w:r>
+        <w:rPr>
+          <w:lang w:val="nl-NL"/>
+        </w:rPr>
+        <w:t xml:space="preserve"> </w:t>
+      </w:r>
+      <w:r>
+        <w:rPr>
+          <w:lang w:val="nl-NL"/>
+        </w:rPr>
+        <w:t>Game is opnieuw getest door Mevrouw Jacobs (Ties</w:t>
+      </w:r>
+      <w:r>
+        <w:rPr>
+          <w:lang w:val="nl-NL"/>
+        </w:rPr>
+        <w:t>)</w:t>
+      </w:r>
+    </w:p>
+    <w:p>
+      <w:pPr>
+        <w:pStyle w:val="ListeParagraf"/>
+        <w:numPr>
+          <w:ilvl w:val="1"/>
+          <w:numId w:val="1"/>
+        </w:numPr>
+        <w:rPr>
+          <w:lang w:val="nl-NL"/>
+        </w:rPr>
+      </w:pPr>
+      <w:r>
+        <w:rPr>
+          <w:lang w:val="nl-NL"/>
+        </w:rPr>
+        <w:lastRenderedPageBreak/>
+        <w:t>Het spel is goedgekeurd.</w:t>
       </w:r>
     </w:p>
     <w:sectPr>

</xml_diff>

<commit_message>
added gold sound effect
</commit_message>
<xml_diff>
--- a/Opdracht 1 /Logboek Game Development.docx
+++ b/Opdracht 1 /Logboek Game Development.docx
@@ -602,19 +602,85 @@
         </w:rPr>
         <w:t xml:space="preserve">Scull </w:t>
       </w:r>
+      <w:r>
+        <w:rPr>
+          <w:lang w:val="nl-NL"/>
+        </w:rPr>
+        <w:t>omgedraaid</w:t>
+      </w:r>
+      <w:r>
+        <w:rPr>
+          <w:lang w:val="nl-NL"/>
+        </w:rPr>
+        <w:t xml:space="preserve"> richting speler</w:t>
+      </w:r>
+    </w:p>
+    <w:p>
+      <w:pPr>
+        <w:pStyle w:val="ListeParagraf"/>
+        <w:numPr>
+          <w:ilvl w:val="1"/>
+          <w:numId w:val="1"/>
+        </w:numPr>
+        <w:rPr>
+          <w:lang w:val="nl-NL"/>
+        </w:rPr>
+      </w:pPr>
+      <w:r>
+        <w:rPr>
+          <w:lang w:val="nl-NL"/>
+        </w:rPr>
+        <w:t>Levens worden bijgehouden</w:t>
+      </w:r>
+    </w:p>
+    <w:p>
+      <w:pPr>
+        <w:pStyle w:val="ListeParagraf"/>
+        <w:numPr>
+          <w:ilvl w:val="1"/>
+          <w:numId w:val="1"/>
+        </w:numPr>
+        <w:rPr>
+          <w:lang w:val="nl-NL"/>
+        </w:rPr>
+      </w:pPr>
+      <w:r>
+        <w:rPr>
+          <w:lang w:val="nl-NL"/>
+        </w:rPr>
+        <w:t>Achtergrondmuziek toegevoegd</w:t>
+      </w:r>
+    </w:p>
+    <w:p>
+      <w:pPr>
+        <w:pStyle w:val="ListeParagraf"/>
+        <w:numPr>
+          <w:ilvl w:val="1"/>
+          <w:numId w:val="1"/>
+        </w:numPr>
+        <w:rPr>
+          <w:lang w:val="nl-NL"/>
+        </w:rPr>
+      </w:pPr>
+      <w:r>
+        <w:rPr>
+          <w:lang w:val="nl-NL"/>
+        </w:rPr>
+        <w:t xml:space="preserve">Logo, Naam en Slogan toegevoegd van Best </w:t>
+      </w:r>
       <w:proofErr w:type="spellStart"/>
       <w:r>
         <w:rPr>
           <w:lang w:val="nl-NL"/>
         </w:rPr>
-        <w:t>rotated</w:t>
+        <w:t>Education</w:t>
       </w:r>
       <w:proofErr w:type="spellEnd"/>
       <w:r>
         <w:rPr>
           <w:lang w:val="nl-NL"/>
         </w:rPr>
-        <w:t xml:space="preserve"> richting speler</w:t>
+        <w:t>.</w:t>
       </w:r>
     </w:p>
     <w:p>
@@ -632,7 +698,27 @@
         <w:rPr>
           <w:lang w:val="nl-NL"/>
         </w:rPr>
-        <w:t>Levens worden bijgehouden</w:t>
+        <w:t>Als de speler 25 gouden heeft, is het spel over en heeft de speler gewonnen.</w:t>
+      </w:r>
+      <w:r>
+        <w:rPr>
+          <w:lang w:val="nl-NL"/>
+        </w:rPr>
+        <w:t xml:space="preserve"> Er staat dan ook een YOU WON! </w:t>
+      </w:r>
+      <w:proofErr w:type="gramStart"/>
+      <w:r>
+        <w:rPr>
+          <w:lang w:val="nl-NL"/>
+        </w:rPr>
+        <w:t>op</w:t>
+      </w:r>
+      <w:proofErr w:type="gramEnd"/>
+      <w:r>
+        <w:rPr>
+          <w:lang w:val="nl-NL"/>
+        </w:rPr>
+        <w:t xml:space="preserve"> het scherm</w:t>
       </w:r>
     </w:p>
     <w:p>
@@ -650,7 +736,59 @@
         <w:rPr>
           <w:lang w:val="nl-NL"/>
         </w:rPr>
-        <w:t>Achtergrondmuziek toegevoegd</w:t>
+        <w:t>Het spel wordt steeds moeilijker, objecten komen steeds sneller.</w:t>
+      </w:r>
+    </w:p>
+    <w:p>
+      <w:pPr>
+        <w:rPr>
+          <w:lang w:val="nl-NL"/>
+        </w:rPr>
+      </w:pPr>
+    </w:p>
+    <w:p>
+      <w:pPr>
+        <w:pStyle w:val="ListeParagraf"/>
+        <w:rPr>
+          <w:lang w:val="nl-NL"/>
+        </w:rPr>
+      </w:pPr>
+    </w:p>
+    <w:p>
+      <w:pPr>
+        <w:pStyle w:val="ListeParagraf"/>
+        <w:numPr>
+          <w:ilvl w:val="0"/>
+          <w:numId w:val="1"/>
+        </w:numPr>
+        <w:rPr>
+          <w:lang w:val="nl-NL"/>
+        </w:rPr>
+      </w:pPr>
+      <w:r>
+        <w:rPr>
+          <w:lang w:val="nl-NL"/>
+        </w:rPr>
+        <w:lastRenderedPageBreak/>
+        <w:t>Testverslag 2</w:t>
+      </w:r>
+      <w:r>
+        <w:rPr>
+          <w:lang w:val="nl-NL"/>
+        </w:rPr>
+        <w:t xml:space="preserve"> </w:t>
+      </w:r>
+      <w:r>
+        <w:rPr>
+          <w:lang w:val="nl-NL"/>
+        </w:rPr>
+        <w:t>Game is opnieuw getest door Mevrouw Jacobs (Ties</w:t>
+      </w:r>
+      <w:r>
+        <w:rPr>
+          <w:lang w:val="nl-NL"/>
+        </w:rPr>
+        <w:t>)</w:t>
       </w:r>
     </w:p>
     <w:p>
@@ -668,119 +806,13 @@
         <w:rPr>
           <w:lang w:val="nl-NL"/>
         </w:rPr>
-        <w:t xml:space="preserve">Logo, Naam en Slogan toegevoegd van Best </w:t>
-      </w:r>
-      <w:proofErr w:type="spellStart"/>
-      <w:r>
-        <w:rPr>
-          <w:lang w:val="nl-NL"/>
-        </w:rPr>
-        <w:t>Education</w:t>
-      </w:r>
-      <w:proofErr w:type="spellEnd"/>
-      <w:r>
-        <w:rPr>
-          <w:lang w:val="nl-NL"/>
-        </w:rPr>
-        <w:t>.</w:t>
-      </w:r>
-    </w:p>
-    <w:p>
-      <w:pPr>
-        <w:pStyle w:val="ListeParagraf"/>
-        <w:numPr>
-          <w:ilvl w:val="1"/>
-          <w:numId w:val="1"/>
-        </w:numPr>
-        <w:rPr>
-          <w:lang w:val="nl-NL"/>
-        </w:rPr>
-      </w:pPr>
-      <w:r>
-        <w:rPr>
-          <w:lang w:val="nl-NL"/>
-        </w:rPr>
-        <w:t>Als de speler 25 gouden heeft, is het spel over en heeft de speler gewonnen.</w:t>
-      </w:r>
-    </w:p>
-    <w:p>
-      <w:pPr>
-        <w:pStyle w:val="ListeParagraf"/>
-        <w:numPr>
-          <w:ilvl w:val="1"/>
-          <w:numId w:val="1"/>
-        </w:numPr>
-        <w:rPr>
-          <w:lang w:val="nl-NL"/>
-        </w:rPr>
-      </w:pPr>
-      <w:r>
-        <w:rPr>
-          <w:lang w:val="nl-NL"/>
-        </w:rPr>
-        <w:t>Het spel wordt steeds moeilijker, objecten komen steeds sneller.</w:t>
-      </w:r>
-    </w:p>
-    <w:p>
-      <w:pPr>
-        <w:rPr>
-          <w:lang w:val="nl-NL"/>
-        </w:rPr>
-      </w:pPr>
-    </w:p>
-    <w:p>
-      <w:pPr>
-        <w:pStyle w:val="ListeParagraf"/>
-        <w:numPr>
-          <w:ilvl w:val="0"/>
-          <w:numId w:val="1"/>
-        </w:numPr>
-        <w:rPr>
-          <w:lang w:val="nl-NL"/>
-        </w:rPr>
-      </w:pPr>
-      <w:r>
-        <w:rPr>
-          <w:lang w:val="nl-NL"/>
-        </w:rPr>
-        <w:t>Testverslag 2</w:t>
-      </w:r>
-      <w:r>
-        <w:rPr>
-          <w:lang w:val="nl-NL"/>
-        </w:rPr>
-        <w:t xml:space="preserve"> </w:t>
-      </w:r>
-      <w:r>
-        <w:rPr>
-          <w:lang w:val="nl-NL"/>
-        </w:rPr>
-        <w:t>Game is opnieuw getest door Mevrouw Jacobs (Ties</w:t>
-      </w:r>
-      <w:r>
-        <w:rPr>
-          <w:lang w:val="nl-NL"/>
-        </w:rPr>
-        <w:t>)</w:t>
-      </w:r>
-    </w:p>
-    <w:p>
-      <w:pPr>
-        <w:pStyle w:val="ListeParagraf"/>
-        <w:numPr>
-          <w:ilvl w:val="1"/>
-          <w:numId w:val="1"/>
-        </w:numPr>
-        <w:rPr>
-          <w:lang w:val="nl-NL"/>
-        </w:rPr>
-      </w:pPr>
-      <w:r>
-        <w:rPr>
-          <w:lang w:val="nl-NL"/>
-        </w:rPr>
-        <w:lastRenderedPageBreak/>
-        <w:t>Het spel is goedgekeurd.</w:t>
+        <w:t>Het spel is goedgekeurd</w:t>
+      </w:r>
+      <w:r>
+        <w:rPr>
+          <w:lang w:val="nl-NL"/>
+        </w:rPr>
+        <w:t xml:space="preserve"> door Mevrouw Jacobs. Alle feedback is toegepast en werkt goed.</w:t>
       </w:r>
     </w:p>
     <w:sectPr>

</xml_diff>